<commit_message>
updated robustness report to correct typos
</commit_message>
<xml_diff>
--- a/Robustness.docx
+++ b/Robustness.docx
@@ -41,39 +41,49 @@
         <w:rPr>
           <w:rFonts w:ascii="Times New Roman" w:hAnsi="Times New Roman" w:cs="Times New Roman"/>
         </w:rPr>
-        <w:t>, we made various assumptions about</w:t>
-      </w:r>
-      <w:r>
-        <w:rPr>
-          <w:rFonts w:ascii="Times New Roman" w:hAnsi="Times New Roman" w:cs="Times New Roman"/>
-        </w:rPr>
-        <w:t xml:space="preserve"> our functions</w:t>
-      </w:r>
-      <w:r>
-        <w:rPr>
-          <w:rFonts w:ascii="Times New Roman" w:hAnsi="Times New Roman" w:cs="Times New Roman"/>
-        </w:rPr>
-        <w:t xml:space="preserve">, especially with respect to our cost and utility functions. As a result, we used some arbitrary functions to model utility. Ultimately, </w:t>
-      </w:r>
-      <w:r>
-        <w:rPr>
-          <w:rFonts w:ascii="Times New Roman" w:hAnsi="Times New Roman" w:cs="Times New Roman"/>
-        </w:rPr>
-        <w:t>these functions contributed to our objective function, which meant that they were a significant factor in our model.</w:t>
-      </w:r>
-    </w:p>
-    <w:p>
-      <w:pPr>
-        <w:jc w:val="both"/>
-        <w:rPr>
-          <w:rFonts w:ascii="Times New Roman" w:hAnsi="Times New Roman" w:cs="Times New Roman"/>
-        </w:rPr>
-      </w:pPr>
-      <w:r>
-        <w:rPr>
-          <w:rFonts w:ascii="Times New Roman" w:hAnsi="Times New Roman" w:cs="Times New Roman"/>
-        </w:rPr>
-        <w:t xml:space="preserve">For the sake of robustness, in this section, we would like to address some of these concerns, to see if using alternative modelling approaches would have affected our results. Our assumptions and their corresponding check for robustness are </w:t>
+        <w:t>, we made various assumptions with respect to our cost and utility functions. As a result, we used some arbitrary functions to model utility</w:t>
+      </w:r>
+      <w:r>
+        <w:rPr>
+          <w:rFonts w:ascii="Times New Roman" w:hAnsi="Times New Roman" w:cs="Times New Roman"/>
+        </w:rPr>
+        <w:t>. As</w:t>
+      </w:r>
+      <w:r>
+        <w:rPr>
+          <w:rFonts w:ascii="Times New Roman" w:hAnsi="Times New Roman" w:cs="Times New Roman"/>
+        </w:rPr>
+        <w:t xml:space="preserve"> </w:t>
+      </w:r>
+      <w:r>
+        <w:rPr>
+          <w:rFonts w:ascii="Times New Roman" w:hAnsi="Times New Roman" w:cs="Times New Roman"/>
+        </w:rPr>
+        <w:t>these functions contributed to our objective function, they were a significant factor in our model.</w:t>
+      </w:r>
+      <w:r>
+        <w:rPr>
+          <w:rFonts w:ascii="Times New Roman" w:hAnsi="Times New Roman" w:cs="Times New Roman"/>
+        </w:rPr>
+        <w:t xml:space="preserve"> </w:t>
+      </w:r>
+      <w:r>
+        <w:rPr>
+          <w:rFonts w:ascii="Times New Roman" w:hAnsi="Times New Roman" w:cs="Times New Roman"/>
+        </w:rPr>
+        <w:t>For the sake of robustness, we would like to address some of thes</w:t>
+      </w:r>
+      <w:r>
+        <w:rPr>
+          <w:rFonts w:ascii="Times New Roman" w:hAnsi="Times New Roman" w:cs="Times New Roman"/>
+        </w:rPr>
+        <w:t>e assumptions</w:t>
+      </w:r>
+      <w:r>
+        <w:rPr>
+          <w:rFonts w:ascii="Times New Roman" w:hAnsi="Times New Roman" w:cs="Times New Roman"/>
+        </w:rPr>
+        <w:t xml:space="preserve">, to see if using alternative modelling approaches would have affected our results. Our assumptions and their corresponding check for robustness are </w:t>
       </w:r>
       <w:r>
         <w:rPr>
@@ -165,19 +175,7 @@
         <w:rPr>
           <w:rFonts w:ascii="Times New Roman" w:hAnsi="Times New Roman" w:cs="Times New Roman"/>
         </w:rPr>
-        <w:t xml:space="preserve">: we adjust the utility multiplier of each factor </w:t>
-      </w:r>
-      <w:r>
-        <w:rPr>
-          <w:rFonts w:ascii="Times New Roman" w:hAnsi="Times New Roman" w:cs="Times New Roman"/>
-        </w:rPr>
-        <w:t>by ±30% with respect to the other</w:t>
-      </w:r>
-      <w:r>
-        <w:rPr>
-          <w:rFonts w:ascii="Times New Roman" w:hAnsi="Times New Roman" w:cs="Times New Roman"/>
-        </w:rPr>
-        <w:t>s</w:t>
+        <w:t>: we adjust the utility multiplier of each factor by ±30% with respect to the others</w:t>
       </w:r>
       <w:r>
         <w:rPr>
@@ -264,13 +262,7 @@
               <w:rPr>
                 <w:rFonts w:ascii="Cambria Math" w:hAnsi="Cambria Math" w:cs="Times New Roman"/>
               </w:rPr>
-              <m:t>0.25</m:t>
-            </m:r>
-            <m:r>
-              <w:rPr>
-                <w:rFonts w:ascii="Cambria Math" w:hAnsi="Cambria Math" w:cs="Times New Roman"/>
-              </w:rPr>
-              <m:t>×</m:t>
+              <m:t>0.25×</m:t>
             </m:r>
             <m:d>
               <m:dPr>
@@ -289,34 +281,13 @@
                   <w:rPr>
                     <w:rFonts w:ascii="Cambria Math" w:hAnsi="Cambria Math" w:cs="Times New Roman"/>
                   </w:rPr>
-                  <m:t>lowest</m:t>
-                </m:r>
-                <m:r>
-                  <m:rPr>
-                    <m:sty m:val="p"/>
-                  </m:rPr>
-                  <w:rPr>
-                    <w:rFonts w:ascii="Cambria Math" w:hAnsi="Cambria Math" w:cs="Times New Roman"/>
-                  </w:rPr>
-                  <m:t>_</m:t>
+                  <m:t>lowest_</m:t>
                 </m:r>
                 <m:r>
                   <w:rPr>
                     <w:rFonts w:ascii="Cambria Math" w:hAnsi="Cambria Math" w:cs="Times New Roman"/>
                   </w:rPr>
-                  <m:t xml:space="preserve">rank - </m:t>
-                </m:r>
-                <m:r>
-                  <w:rPr>
-                    <w:rFonts w:ascii="Cambria Math" w:hAnsi="Cambria Math" w:cs="Times New Roman"/>
-                  </w:rPr>
-                  <m:t>curr_</m:t>
-                </m:r>
-                <m:r>
-                  <w:rPr>
-                    <w:rFonts w:ascii="Cambria Math" w:hAnsi="Cambria Math" w:cs="Times New Roman"/>
-                  </w:rPr>
-                  <m:t>rank</m:t>
+                  <m:t>rank - curr_rank</m:t>
                 </m:r>
               </m:e>
             </m:d>
@@ -355,19 +326,7 @@
         <w:rPr>
           <w:rFonts w:ascii="Times New Roman" w:hAnsi="Times New Roman" w:cs="Times New Roman"/>
         </w:rPr>
-        <w:t xml:space="preserve">we adjust the dampening factor </w:t>
-      </w:r>
-      <w:r>
-        <w:rPr>
-          <w:rFonts w:ascii="Times New Roman" w:hAnsi="Times New Roman" w:cs="Times New Roman"/>
-        </w:rPr>
-        <w:t>by ±30%</w:t>
-      </w:r>
-      <w:r>
-        <w:rPr>
-          <w:rFonts w:ascii="Times New Roman" w:hAnsi="Times New Roman" w:cs="Times New Roman"/>
-        </w:rPr>
-        <w:t xml:space="preserve"> with respect to other factors</w:t>
+        <w:t>we adjust the dampening factor by ±30% with respect to other factors</w:t>
       </w:r>
       <w:r>
         <w:rPr>
@@ -618,24 +577,50 @@
     </w:p>
     <w:p>
       <w:pPr>
-        <w:rPr>
-          <w:rFonts w:asciiTheme="majorHAnsi" w:eastAsiaTheme="majorEastAsia" w:hAnsiTheme="majorHAnsi" w:cstheme="majorBidi"/>
-          <w:color w:val="1F3763" w:themeColor="accent1" w:themeShade="7F"/>
-          <w:sz w:val="24"/>
-          <w:szCs w:val="24"/>
-        </w:rPr>
-      </w:pPr>
-      <w:r>
-        <w:br w:type="page"/>
+        <w:pStyle w:val="Heading3"/>
+      </w:pPr>
+      <w:r>
+        <w:t>Results</w:t>
       </w:r>
     </w:p>
     <w:p>
       <w:pPr>
-        <w:pStyle w:val="Heading3"/>
-      </w:pPr>
-      <w:r>
-        <w:lastRenderedPageBreak/>
-        <w:t>Results</w:t>
+        <w:jc w:val="both"/>
+        <w:rPr>
+          <w:rFonts w:ascii="Times New Roman" w:hAnsi="Times New Roman" w:cs="Times New Roman"/>
+        </w:rPr>
+      </w:pPr>
+      <w:r>
+        <w:rPr>
+          <w:rFonts w:ascii="Times New Roman" w:hAnsi="Times New Roman" w:cs="Times New Roman"/>
+        </w:rPr>
+        <w:t xml:space="preserve">Using the above-mentioned approach, we ran 243 different optimization models on our test case as described in chapter </w:t>
+      </w:r>
+      <w:r>
+        <w:rPr>
+          <w:rFonts w:ascii="Times New Roman" w:hAnsi="Times New Roman" w:cs="Times New Roman"/>
+          <w:b/>
+          <w:color w:val="FF0000"/>
+        </w:rPr>
+        <w:t>X</w:t>
+      </w:r>
+      <w:r>
+        <w:rPr>
+          <w:rFonts w:ascii="Times New Roman" w:hAnsi="Times New Roman" w:cs="Times New Roman"/>
+        </w:rPr>
+        <w:t xml:space="preserve">. Surprisingly, from these test cases, we saw that there was absolutely no change in the modules chosen. In the table below, the left column represents the module-sectional to take, and the right column represents the percentage of times this slot was chosen in the 243 </w:t>
+      </w:r>
+      <w:r>
+        <w:rPr>
+          <w:rFonts w:ascii="Times New Roman" w:hAnsi="Times New Roman" w:cs="Times New Roman"/>
+        </w:rPr>
+        <w:t>models we ran.</w:t>
+      </w:r>
+      <w:r>
+        <w:rPr>
+          <w:rFonts w:ascii="Times New Roman" w:hAnsi="Times New Roman" w:cs="Times New Roman"/>
+        </w:rPr>
+        <w:t xml:space="preserve"> </w:t>
       </w:r>
     </w:p>
     <w:p>
@@ -645,38 +630,6 @@
           <w:rFonts w:ascii="Times New Roman" w:hAnsi="Times New Roman" w:cs="Times New Roman"/>
         </w:rPr>
       </w:pPr>
-      <w:r>
-        <w:rPr>
-          <w:rFonts w:ascii="Times New Roman" w:hAnsi="Times New Roman" w:cs="Times New Roman"/>
-        </w:rPr>
-        <w:t xml:space="preserve">Using the above-mentioned approach, we ran 243 different optimization models on our test case as described in chapter </w:t>
-      </w:r>
-      <w:r>
-        <w:rPr>
-          <w:rFonts w:ascii="Times New Roman" w:hAnsi="Times New Roman" w:cs="Times New Roman"/>
-          <w:b/>
-          <w:color w:val="FF0000"/>
-        </w:rPr>
-        <w:t>X</w:t>
-      </w:r>
-      <w:r>
-        <w:rPr>
-          <w:rFonts w:ascii="Times New Roman" w:hAnsi="Times New Roman" w:cs="Times New Roman"/>
-        </w:rPr>
-        <w:t xml:space="preserve">. Surprisingly, from these test cases, we saw that there was absolutely no change in the modules chosen. In the table below, the left column represents the module-sectional to take, and the right column represents the percentage of times this slot was chosen in the 243 </w:t>
-      </w:r>
-      <w:r>
-        <w:rPr>
-          <w:rFonts w:ascii="Times New Roman" w:hAnsi="Times New Roman" w:cs="Times New Roman"/>
-        </w:rPr>
-        <w:t>models we ran.</w:t>
-      </w:r>
-      <w:r>
-        <w:rPr>
-          <w:rFonts w:ascii="Times New Roman" w:hAnsi="Times New Roman" w:cs="Times New Roman"/>
-        </w:rPr>
-        <w:t xml:space="preserve"> </w:t>
-      </w:r>
     </w:p>
     <w:tbl>
       <w:tblPr>
@@ -720,6 +673,7 @@
               <w:rPr>
                 <w:rFonts w:ascii="Times New Roman" w:hAnsi="Times New Roman" w:cs="Times New Roman"/>
               </w:rPr>
+              <w:lastRenderedPageBreak/>
               <w:t>ACC1006</w:t>
             </w:r>
             <w:r>
@@ -1048,7 +1002,43 @@
         <w:rPr>
           <w:rFonts w:ascii="Times New Roman" w:hAnsi="Times New Roman" w:cs="Times New Roman"/>
         </w:rPr>
-        <w:t>We moved on to use a complex test case for stress testing: we picked the modules with the most combinations of sections, and ranked 8am classes very highly. This way, the modules that had a large utility for being top ranked also had the highest cost for being early in the day. At a sensitivity of 30%, we obtained the following results.</w:t>
+        <w:t>We moved on to use a complex test case for stress testing</w:t>
+      </w:r>
+      <w:r>
+        <w:rPr>
+          <w:rFonts w:ascii="Times New Roman" w:hAnsi="Times New Roman" w:cs="Times New Roman"/>
+        </w:rPr>
+        <w:t xml:space="preserve"> –</w:t>
+      </w:r>
+      <w:r>
+        <w:rPr>
+          <w:rFonts w:ascii="Times New Roman" w:hAnsi="Times New Roman" w:cs="Times New Roman"/>
+        </w:rPr>
+        <w:t xml:space="preserve"> we picked the modules with the most combinations of sections, and ranked 8am classes very highly. This way, the modules that had </w:t>
+      </w:r>
+      <w:r>
+        <w:rPr>
+          <w:rFonts w:ascii="Times New Roman" w:hAnsi="Times New Roman" w:cs="Times New Roman"/>
+        </w:rPr>
+        <w:t>high</w:t>
+      </w:r>
+      <w:r>
+        <w:rPr>
+          <w:rFonts w:ascii="Times New Roman" w:hAnsi="Times New Roman" w:cs="Times New Roman"/>
+        </w:rPr>
+        <w:t xml:space="preserve"> utility for being top ranked </w:t>
+      </w:r>
+      <w:r>
+        <w:rPr>
+          <w:rFonts w:ascii="Times New Roman" w:hAnsi="Times New Roman" w:cs="Times New Roman"/>
+        </w:rPr>
+        <w:t xml:space="preserve">but </w:t>
+      </w:r>
+      <w:r>
+        <w:rPr>
+          <w:rFonts w:ascii="Times New Roman" w:hAnsi="Times New Roman" w:cs="Times New Roman"/>
+        </w:rPr>
+        <w:t>also high cost for being early in the day. At a sensitivity of 30%, we obtained the following results.</w:t>
       </w:r>
     </w:p>
     <w:tbl>
@@ -1369,13 +1359,7 @@
               <w:rPr>
                 <w:rFonts w:ascii="Times New Roman" w:hAnsi="Times New Roman" w:cs="Times New Roman"/>
               </w:rPr>
-              <w:t>DSC1007-B</w:t>
-            </w:r>
-            <w:r>
-              <w:rPr>
-                <w:rFonts w:ascii="Times New Roman" w:hAnsi="Times New Roman" w:cs="Times New Roman"/>
-              </w:rPr>
-              <w:t>10</w:t>
+              <w:t>DSC1007-B10</w:t>
             </w:r>
           </w:p>
         </w:tc>
@@ -1513,31 +1497,61 @@
           <w:rFonts w:ascii="Times New Roman" w:hAnsi="Times New Roman" w:cs="Times New Roman"/>
         </w:rPr>
       </w:pPr>
-      <w:r>
-        <w:rPr>
-          <w:rFonts w:ascii="Times New Roman" w:hAnsi="Times New Roman" w:cs="Times New Roman"/>
-        </w:rPr>
-        <w:t xml:space="preserve">Despite some variation, we are rather satisfied with the results. With a variation of &gt;10% for all modules, </w:t>
-      </w:r>
-      <w:proofErr w:type="gramStart"/>
-      <w:r>
-        <w:rPr>
-          <w:rFonts w:ascii="Times New Roman" w:hAnsi="Times New Roman" w:cs="Times New Roman"/>
-        </w:rPr>
-        <w:t>it goes to show that our</w:t>
-      </w:r>
-      <w:proofErr w:type="gramEnd"/>
-      <w:r>
-        <w:rPr>
-          <w:rFonts w:ascii="Times New Roman" w:hAnsi="Times New Roman" w:cs="Times New Roman"/>
-        </w:rPr>
-        <w:t xml:space="preserve"> timetable builder is still relatively robustness, especially considering this was an extreme test case. Furthermore, these variations could also be used to present alternatives to the users of our model, should there be any. </w:t>
-      </w:r>
-      <w:r>
-        <w:rPr>
-          <w:rFonts w:ascii="Times New Roman" w:hAnsi="Times New Roman" w:cs="Times New Roman"/>
-        </w:rPr>
-        <w:t>Overall, with these results, we accepted our model as acceptably robust and made no further modifications</w:t>
+    </w:p>
+    <w:p>
+      <w:pPr>
+        <w:jc w:val="both"/>
+        <w:rPr>
+          <w:rFonts w:ascii="Times New Roman" w:hAnsi="Times New Roman" w:cs="Times New Roman"/>
+        </w:rPr>
+      </w:pPr>
+      <w:r>
+        <w:rPr>
+          <w:rFonts w:ascii="Times New Roman" w:hAnsi="Times New Roman" w:cs="Times New Roman"/>
+        </w:rPr>
+        <w:t>Despite some variation, the results</w:t>
+      </w:r>
+      <w:r>
+        <w:rPr>
+          <w:rFonts w:ascii="Times New Roman" w:hAnsi="Times New Roman" w:cs="Times New Roman"/>
+        </w:rPr>
+        <w:t xml:space="preserve"> remain satisfactory</w:t>
+      </w:r>
+      <w:r>
+        <w:rPr>
+          <w:rFonts w:ascii="Times New Roman" w:hAnsi="Times New Roman" w:cs="Times New Roman"/>
+        </w:rPr>
+        <w:t xml:space="preserve">. With a variation of &gt;10% for all modules, </w:t>
+      </w:r>
+      <w:r>
+        <w:rPr>
+          <w:rFonts w:ascii="Times New Roman" w:hAnsi="Times New Roman" w:cs="Times New Roman"/>
+        </w:rPr>
+        <w:t xml:space="preserve">it appears </w:t>
+      </w:r>
+      <w:r>
+        <w:rPr>
+          <w:rFonts w:ascii="Times New Roman" w:hAnsi="Times New Roman" w:cs="Times New Roman"/>
+        </w:rPr>
+        <w:t>that our</w:t>
+      </w:r>
+      <w:r>
+        <w:rPr>
+          <w:rFonts w:ascii="Times New Roman" w:hAnsi="Times New Roman" w:cs="Times New Roman"/>
+        </w:rPr>
+        <w:t xml:space="preserve"> model</w:t>
+      </w:r>
+      <w:r>
+        <w:rPr>
+          <w:rFonts w:ascii="Times New Roman" w:hAnsi="Times New Roman" w:cs="Times New Roman"/>
+        </w:rPr>
+        <w:t xml:space="preserve"> is still relatively robust, especially considering this was an extreme</w:t>
+      </w:r>
+      <w:r>
+        <w:rPr>
+          <w:rFonts w:ascii="Times New Roman" w:hAnsi="Times New Roman" w:cs="Times New Roman"/>
+        </w:rPr>
+        <w:t xml:space="preserve"> stress test</w:t>
       </w:r>
       <w:bookmarkStart w:id="0" w:name="_GoBack"/>
       <w:bookmarkEnd w:id="0"/>
@@ -1545,7 +1559,13 @@
         <w:rPr>
           <w:rFonts w:ascii="Times New Roman" w:hAnsi="Times New Roman" w:cs="Times New Roman"/>
         </w:rPr>
-        <w:t>.</w:t>
+        <w:t xml:space="preserve">. Furthermore, these variations could also be used to present alternatives to the users of our model, should there be any. </w:t>
+      </w:r>
+      <w:r>
+        <w:rPr>
+          <w:rFonts w:ascii="Times New Roman" w:hAnsi="Times New Roman" w:cs="Times New Roman"/>
+        </w:rPr>
+        <w:t>Overall, with these results, we accepted our model as acceptably robust and made no further modifications.</w:t>
       </w:r>
     </w:p>
     <w:sectPr>

</xml_diff>